<commit_message>
Updated automation test tool document
Changed support jre version to 1.8
</commit_message>
<xml_diff>
--- a/AutomationTest.docx
+++ b/AutomationTest.docx
@@ -501,8 +501,6 @@
             <w:t>目录</w:t>
           </w:r>
         </w:p>
-        <w:bookmarkStart w:id="1" w:name="_GoBack"/>
-        <w:bookmarkEnd w:id="1"/>
         <w:p>
           <w:pPr>
             <w:pStyle w:val="10"/>
@@ -1348,7 +1346,7 @@
           <w:b/>
         </w:rPr>
       </w:pPr>
-      <w:bookmarkStart w:id="2" w:name="_Toc474355423"/>
+      <w:bookmarkStart w:id="1" w:name="_Toc474355423"/>
       <w:r>
         <w:rPr>
           <w:rFonts w:hint="eastAsia"/>
@@ -1357,7 +1355,7 @@
         <w:lastRenderedPageBreak/>
         <w:t>Environment</w:t>
       </w:r>
-      <w:bookmarkEnd w:id="2"/>
+      <w:bookmarkEnd w:id="1"/>
     </w:p>
     <w:p>
       <w:pPr>
@@ -1433,8 +1431,18 @@
                 <w:sz w:val="18"/>
                 <w:szCs w:val="18"/>
               </w:rPr>
-              <w:t>1.7</w:t>
-            </w:r>
+              <w:t>1.</w:t>
+            </w:r>
+            <w:r>
+              <w:rPr>
+                <w:rFonts w:ascii="Courier New" w:hAnsi="Courier New" w:cs="Courier New" w:hint="eastAsia"/>
+                <w:sz w:val="18"/>
+                <w:szCs w:val="18"/>
+              </w:rPr>
+              <w:t>8</w:t>
+            </w:r>
+            <w:bookmarkStart w:id="2" w:name="_GoBack"/>
+            <w:bookmarkEnd w:id="2"/>
             <w:r>
               <w:rPr>
                 <w:rFonts w:ascii="Courier New" w:hAnsi="Courier New" w:cs="Courier New"/>
@@ -1670,7 +1678,7 @@
             <w:pPr>
               <w:spacing w:line="360" w:lineRule="auto"/>
               <w:rPr>
-                <w:rFonts w:ascii="Courier New" w:hAnsi="Courier New" w:cs="Courier New" w:hint="eastAsia"/>
+                <w:rFonts w:ascii="Courier New" w:hAnsi="Courier New" w:cs="Courier New"/>
                 <w:sz w:val="18"/>
                 <w:szCs w:val="18"/>
               </w:rPr>
@@ -1702,7 +1710,7 @@
             <w:pPr>
               <w:spacing w:line="360" w:lineRule="auto"/>
               <w:rPr>
-                <w:rFonts w:ascii="Courier New" w:hAnsi="Courier New" w:cs="Courier New" w:hint="eastAsia"/>
+                <w:rFonts w:ascii="Courier New" w:hAnsi="Courier New" w:cs="Courier New"/>
                 <w:sz w:val="18"/>
                 <w:szCs w:val="18"/>
               </w:rPr>
@@ -9486,7 +9494,7 @@
             <w:noProof/>
             <w:lang w:val="zh-CN"/>
           </w:rPr>
-          <w:t>2</w:t>
+          <w:t>3</w:t>
         </w:r>
         <w:r>
           <w:fldChar w:fldCharType="end"/>
@@ -11976,7 +11984,7 @@
   <a:extraClrSchemeLst/>
   <a:extLst>
     <a:ext uri="{05A4C25C-085E-4340-85A3-A5531E510DB2}">
-      <thm15:themeFamily xmlns="" xmlns:thm15="http://schemas.microsoft.com/office/thememl/2012/main" name="Office Theme" id="{62F939B6-93AF-4DB8-9C6B-D6C7DFDC589F}" vid="{4A3C46E8-61CC-4603-A589-7422A47A8E4A}"/>
+      <thm15:themeFamily xmlns:thm15="http://schemas.microsoft.com/office/thememl/2012/main" xmlns="" name="Office Theme" id="{62F939B6-93AF-4DB8-9C6B-D6C7DFDC589F}" vid="{4A3C46E8-61CC-4603-A589-7422A47A8E4A}"/>
     </a:ext>
   </a:extLst>
 </a:theme>
@@ -11987,7 +11995,7 @@
 </file>
 
 <file path=customXml/itemProps1.xml><?xml version="1.0" encoding="utf-8"?>
-<ds:datastoreItem xmlns:ds="http://schemas.openxmlformats.org/officeDocument/2006/customXml" ds:itemID="{545D9F12-B7A0-4A2E-87F0-671E70D17A05}">
+<ds:datastoreItem xmlns:ds="http://schemas.openxmlformats.org/officeDocument/2006/customXml" ds:itemID="{71081954-CD63-457C-A319-C1E780B555EF}">
   <ds:schemaRefs>
     <ds:schemaRef ds:uri="http://schemas.openxmlformats.org/officeDocument/2006/bibliography"/>
   </ds:schemaRefs>

</xml_diff>